<commit_message>
#26 Modification fiche ajax
Remplacement de la méthode POST par GET car le projet ajax fait de la lecture de données
</commit_message>
<xml_diff>
--- a/doc/ajax/fiche-ajax-inscription-authentification.docx
+++ b/doc/ajax/fiche-ajax-inscription-authentification.docx
@@ -578,15 +578,7 @@
               <w:cnfStyle w:val="100000000000" w:firstRow="1" w:lastRow="0" w:firstColumn="0" w:lastColumn="0" w:oddVBand="0" w:evenVBand="0" w:oddHBand="0" w:evenHBand="0" w:firstRowFirstColumn="0" w:firstRowLastColumn="0" w:lastRowFirstColumn="0" w:lastRowLastColumn="0"/>
             </w:pPr>
             <w:r>
-              <w:t>(</w:t>
-            </w:r>
-            <w:proofErr w:type="gramStart"/>
-            <w:r>
-              <w:t>dossier</w:t>
-            </w:r>
-            <w:proofErr w:type="gramEnd"/>
-            <w:r>
-              <w:t xml:space="preserve"> fonctionnel)</w:t>
+              <w:t>(dossier fonctionnel)</w:t>
             </w:r>
           </w:p>
         </w:tc>
@@ -612,15 +604,7 @@
               <w:cnfStyle w:val="100000000000" w:firstRow="1" w:lastRow="0" w:firstColumn="0" w:lastColumn="0" w:oddVBand="0" w:evenVBand="0" w:oddHBand="0" w:evenHBand="0" w:firstRowFirstColumn="0" w:firstRowLastColumn="0" w:lastRowFirstColumn="0" w:lastRowLastColumn="0"/>
             </w:pPr>
             <w:r>
-              <w:t>(</w:t>
-            </w:r>
-            <w:proofErr w:type="gramStart"/>
-            <w:r>
-              <w:t>format</w:t>
-            </w:r>
-            <w:proofErr w:type="gramEnd"/>
-            <w:r>
-              <w:t>, protocole, paramètres, champs, balises, id, etc.)</w:t>
+              <w:t>(format, protocole, paramètres, champs, balises, id, etc.)</w:t>
             </w:r>
           </w:p>
         </w:tc>
@@ -742,13 +726,8 @@
               <w:t>’ sur un champ de type &lt;input&gt;</w:t>
             </w:r>
             <w:r>
-              <w:t xml:space="preserve"> avec une </w:t>
-            </w:r>
-            <w:proofErr w:type="gramStart"/>
-            <w:r>
-              <w:t>classe .ajax</w:t>
-            </w:r>
-            <w:proofErr w:type="gramEnd"/>
+              <w:t xml:space="preserve"> avec une classe .ajax</w:t>
+            </w:r>
             <w:r>
               <w:t xml:space="preserve"> dans le fichier </w:t>
             </w:r>
@@ -901,10 +880,21 @@
               <w:cnfStyle w:val="000000000000" w:firstRow="0" w:lastRow="0" w:firstColumn="0" w:lastColumn="0" w:oddVBand="0" w:evenVBand="0" w:oddHBand="0" w:evenHBand="0" w:firstRowFirstColumn="0" w:firstRowLastColumn="0" w:lastRowFirstColumn="0" w:lastRowLastColumn="0"/>
             </w:pPr>
             <w:r>
-              <w:t>Le navigateur envoie une requête POST</w:t>
-            </w:r>
-            <w:r>
-              <w:t xml:space="preserve"> à l’URL suivante : </w:t>
+              <w:t xml:space="preserve">Le navigateur envoie une requête </w:t>
+            </w:r>
+            <w:r>
+              <w:rPr>
+                <w:lang w:val="en-001"/>
+              </w:rPr>
+              <w:t>GET</w:t>
+            </w:r>
+            <w:r>
+              <w:t xml:space="preserve"> </w:t>
+            </w:r>
+            <w:bookmarkStart w:id="0" w:name="_GoBack"/>
+            <w:bookmarkEnd w:id="0"/>
+            <w:r>
+              <w:t xml:space="preserve">à l’URL suivante : </w:t>
             </w:r>
             <w:hyperlink r:id="rId5" w:history="1">
               <w:r>
@@ -1181,12 +1171,7 @@
             </w:r>
             <w:proofErr w:type="spellEnd"/>
             <w:r>
-              <w:t xml:space="preserve">, vrai si la valeur existe </w:t>
-            </w:r>
-            <w:bookmarkStart w:id="0" w:name="_GoBack"/>
-            <w:bookmarkEnd w:id="0"/>
-            <w:r>
-              <w:t>déjà ou faux dans le cas contraire.</w:t>
+              <w:t>, vrai si la valeur existe déjà ou faux dans le cas contraire.</w:t>
             </w:r>
           </w:p>
         </w:tc>
@@ -1384,21 +1369,7 @@
               <w:rPr>
                 <w:lang w:val="en-001"/>
               </w:rPr>
-              <w:t xml:space="preserve"> </w:t>
-            </w:r>
-            <w:proofErr w:type="gramStart"/>
-            <w:r>
-              <w:rPr>
-                <w:lang w:val="en-001"/>
-              </w:rPr>
-              <w:t>du  &lt;</w:t>
-            </w:r>
-            <w:proofErr w:type="gramEnd"/>
-            <w:r>
-              <w:rPr>
-                <w:lang w:val="en-001"/>
-              </w:rPr>
-              <w:t xml:space="preserve">input&gt; </w:t>
+              <w:t xml:space="preserve"> du  &lt;input&gt; </w:t>
             </w:r>
             <w:proofErr w:type="spellStart"/>
             <w:r>
@@ -1568,21 +1539,7 @@
               <w:rPr>
                 <w:lang w:val="en-001"/>
               </w:rPr>
-              <w:t xml:space="preserve"> </w:t>
-            </w:r>
-            <w:proofErr w:type="gramStart"/>
-            <w:r>
-              <w:rPr>
-                <w:lang w:val="en-001"/>
-              </w:rPr>
-              <w:t>du  &lt;</w:t>
-            </w:r>
-            <w:proofErr w:type="gramEnd"/>
-            <w:r>
-              <w:rPr>
-                <w:lang w:val="en-001"/>
-              </w:rPr>
-              <w:t xml:space="preserve">input&gt; </w:t>
+              <w:t xml:space="preserve"> du  &lt;input&gt; </w:t>
             </w:r>
             <w:proofErr w:type="spellStart"/>
             <w:r>

</xml_diff>